<commit_message>
added functions to eric_writeup
</commit_message>
<xml_diff>
--- a/eric_writeup.docx
+++ b/eric_writeup.docx
@@ -3951,12 +3951,229 @@
         <w:t xml:space="preserve">One of the key components to analyzing speech and text is tokenization, which is what this strategy does. </w:t>
       </w:r>
       <w:r>
-        <w:t>This allows for easier analysis of language and intention, and I had not previously worked with libraries that did this in the past other than programming language compilers</w:t>
+        <w:t>This allows for easier analysis of language and intention, and I had not previously worked with libraries that did this in the past other than programming language compilers.</w:t>
+      </w:r>
+    </w:p>
+    <w:p/>
+    <w:p>
+      <w:r>
+        <w:rPr>
+          <w:highlight w:val="cyan"/>
+        </w:rPr>
+        <w:t>R functions used:</w:t>
+      </w:r>
+    </w:p>
+    <w:p>
+      <w:r>
+        <w:t>require(</w:t>
+      </w:r>
+      <w:proofErr w:type="spellStart"/>
+      <w:r>
+        <w:t>openNLP</w:t>
+      </w:r>
+      <w:proofErr w:type="spellEnd"/>
+      <w:r>
+        <w:t>)</w:t>
+      </w:r>
+      <w:r>
+        <w:t xml:space="preserve">  &lt;- library</w:t>
+      </w:r>
+    </w:p>
+    <w:p>
+      <w:proofErr w:type="spellStart"/>
+      <w:r>
+        <w:t>Maxent_Sent_Token_Annotator</w:t>
+      </w:r>
+      <w:proofErr w:type="spellEnd"/>
+      <w:r>
+        <w:t>()</w:t>
+      </w:r>
+    </w:p>
+    <w:p>
+      <w:proofErr w:type="spellStart"/>
+      <w:r>
+        <w:t>Maxent_Word_Token_Annotator</w:t>
+      </w:r>
+      <w:proofErr w:type="spellEnd"/>
+      <w:r>
+        <w:t>()</w:t>
+      </w:r>
+    </w:p>
+    <w:p>
+      <w:r>
+        <w:t>annotate(text, list(</w:t>
+      </w:r>
+      <w:proofErr w:type="spellStart"/>
+      <w:r>
+        <w:t>sent_token_annotator</w:t>
+      </w:r>
+      <w:proofErr w:type="spellEnd"/>
+      <w:r>
+        <w:t xml:space="preserve">, </w:t>
+      </w:r>
+      <w:proofErr w:type="spellStart"/>
+      <w:r>
+        <w:t>word_token_annotator</w:t>
+      </w:r>
+      <w:proofErr w:type="spellEnd"/>
+      <w:r>
+        <w:t>))</w:t>
+      </w:r>
+    </w:p>
+    <w:p/>
+    <w:p/>
+    <w:p/>
+    <w:p>
+      <w:r>
+        <w:rPr>
+          <w:highlight w:val="cyan"/>
+        </w:rPr>
+        <w:lastRenderedPageBreak/>
+        <w:t>require(</w:t>
+      </w:r>
+      <w:proofErr w:type="spellStart"/>
+      <w:r>
+        <w:rPr>
+          <w:highlight w:val="cyan"/>
+        </w:rPr>
+        <w:t>ngram</w:t>
+      </w:r>
+      <w:proofErr w:type="spellEnd"/>
+      <w:r>
+        <w:rPr>
+          <w:highlight w:val="cyan"/>
+        </w:rPr>
+        <w:t>)</w:t>
+      </w:r>
+      <w:r>
+        <w:rPr>
+          <w:highlight w:val="cyan"/>
+        </w:rPr>
+        <w:t xml:space="preserve"> </w:t>
+      </w:r>
+      <w:r>
+        <w:rPr>
+          <w:highlight w:val="cyan"/>
+        </w:rPr>
+        <w:t>&lt;- library</w:t>
+      </w:r>
+    </w:p>
+    <w:p>
+      <w:proofErr w:type="spellStart"/>
+      <w:r>
+        <w:t>rcorpus</w:t>
+      </w:r>
+      <w:proofErr w:type="spellEnd"/>
+      <w:r>
+        <w:t>(</w:t>
+      </w:r>
+      <w:proofErr w:type="spellStart"/>
+      <w:r>
+        <w:t>nwords</w:t>
+      </w:r>
+      <w:proofErr w:type="spellEnd"/>
+      <w:r>
+        <w:t>=</w:t>
+      </w:r>
+      <w:proofErr w:type="spellStart"/>
+      <w:r>
+        <w:t>nchar</w:t>
+      </w:r>
+      <w:proofErr w:type="spellEnd"/>
+      <w:r>
+        <w:t xml:space="preserve">(x), alphabet= x, </w:t>
+      </w:r>
+      <w:proofErr w:type="spellStart"/>
+      <w:r>
+        <w:t>minwordlen</w:t>
+      </w:r>
+      <w:proofErr w:type="spellEnd"/>
+      <w:r>
+        <w:t xml:space="preserve"> = 6)</w:t>
+      </w:r>
+    </w:p>
+    <w:p>
+      <w:proofErr w:type="spellStart"/>
+      <w:r>
+        <w:t>ngram</w:t>
+      </w:r>
+      <w:proofErr w:type="spellEnd"/>
+      <w:r>
+        <w:t xml:space="preserve"> (x , n=3)</w:t>
+      </w:r>
+    </w:p>
+    <w:p/>
+    <w:p>
+      <w:r>
+        <w:rPr>
+          <w:highlight w:val="cyan"/>
+        </w:rPr>
+        <w:t>require(</w:t>
+      </w:r>
+      <w:proofErr w:type="spellStart"/>
+      <w:r>
+        <w:rPr>
+          <w:highlight w:val="cyan"/>
+        </w:rPr>
+        <w:t>zipfR</w:t>
+      </w:r>
+      <w:proofErr w:type="spellEnd"/>
+      <w:r>
+        <w:rPr>
+          <w:highlight w:val="cyan"/>
+        </w:rPr>
+        <w:t>)</w:t>
+      </w:r>
+      <w:r>
+        <w:rPr>
+          <w:highlight w:val="cyan"/>
+        </w:rPr>
+        <w:t xml:space="preserve"> &lt;- library</w:t>
       </w:r>
       <w:bookmarkStart w:id="0" w:name="_GoBack"/>
       <w:bookmarkEnd w:id="0"/>
-      <w:r>
-        <w:t>.</w:t>
+    </w:p>
+    <w:p>
+      <w:r>
+        <w:t>paste(c("he wants to back", collapse= ""))</w:t>
+      </w:r>
+    </w:p>
+    <w:p>
+      <w:proofErr w:type="spellStart"/>
+      <w:r>
+        <w:t>as.String</w:t>
+      </w:r>
+      <w:proofErr w:type="spellEnd"/>
+      <w:r>
+        <w:t>(text)</w:t>
+      </w:r>
+    </w:p>
+    <w:p>
+      <w:r>
+        <w:t>ItaRi.spc</w:t>
+      </w:r>
+    </w:p>
+    <w:p>
+      <w:r>
+        <w:t>summary(ItaRi.spc)</w:t>
+      </w:r>
+    </w:p>
+    <w:p>
+      <w:r>
+        <w:t xml:space="preserve">with(ItaRi.spc, plot(m, </w:t>
+      </w:r>
+      <w:proofErr w:type="spellStart"/>
+      <w:r>
+        <w:t>Vm</w:t>
+      </w:r>
+      <w:proofErr w:type="spellEnd"/>
+      <w:r>
+        <w:t>, main="Frequency Spectrum"))</w:t>
+      </w:r>
+    </w:p>
+    <w:p>
+      <w:r>
+        <w:t>plot(BrownInform.spc)</w:t>
       </w:r>
     </w:p>
     <w:sectPr>

</xml_diff>